<commit_message>
Remove large archive files and update report
</commit_message>
<xml_diff>
--- a/BigData/Iceland_Short-Term Wind Forecast_Extreme Wind Alerts/initial skeleton/report/output_picture.docx
+++ b/BigData/Iceland_Short-Term Wind Forecast_Extreme Wind Alerts/initial skeleton/report/output_picture.docx
@@ -4,13 +4,10 @@
   <w:body>
     <w:p>
       <w:r>
-        <w:rPr>
-          <w:noProof/>
-        </w:rPr>
         <w:drawing>
-          <wp:inline distT="0" distB="0" distL="0" distR="0" wp14:anchorId="3F63E979" wp14:editId="50174852">
-            <wp:extent cx="5274310" cy="635000"/>
-            <wp:effectExtent l="0" t="0" r="2540" b="0"/>
+          <wp:inline distT="0" distB="0" distL="0" distR="0" wp14:anchorId="6DFCEDC4" wp14:editId="1B3A593D">
+            <wp:extent cx="3362794" cy="1505160"/>
+            <wp:effectExtent l="0" t="0" r="9525" b="0"/>
             <wp:docPr id="1" name="图片 1"/>
             <wp:cNvGraphicFramePr>
               <a:graphicFrameLocks xmlns:a="http://schemas.openxmlformats.org/drawingml/2006/main" noChangeAspect="1"/>
@@ -31,7 +28,7 @@
                   <pic:spPr>
                     <a:xfrm>
                       <a:off x="0" y="0"/>
-                      <a:ext cx="5274310" cy="635000"/>
+                      <a:ext cx="3362794" cy="1505160"/>
                     </a:xfrm>
                     <a:prstGeom prst="rect">
                       <a:avLst/>
@@ -44,48 +41,7 @@
         </w:drawing>
       </w:r>
     </w:p>
-    <w:p>
-      <w:r>
-        <w:rPr>
-          <w:noProof/>
-        </w:rPr>
-        <w:drawing>
-          <wp:inline distT="0" distB="0" distL="0" distR="0" wp14:anchorId="63B68EAD" wp14:editId="0D4D16F3">
-            <wp:extent cx="5274310" cy="1047750"/>
-            <wp:effectExtent l="0" t="0" r="2540" b="0"/>
-            <wp:docPr id="2" name="图片 2"/>
-            <wp:cNvGraphicFramePr>
-              <a:graphicFrameLocks xmlns:a="http://schemas.openxmlformats.org/drawingml/2006/main" noChangeAspect="1"/>
-            </wp:cNvGraphicFramePr>
-            <a:graphic xmlns:a="http://schemas.openxmlformats.org/drawingml/2006/main">
-              <a:graphicData uri="http://schemas.openxmlformats.org/drawingml/2006/picture">
-                <pic:pic xmlns:pic="http://schemas.openxmlformats.org/drawingml/2006/picture">
-                  <pic:nvPicPr>
-                    <pic:cNvPr id="1" name=""/>
-                    <pic:cNvPicPr/>
-                  </pic:nvPicPr>
-                  <pic:blipFill>
-                    <a:blip r:embed="rId7"/>
-                    <a:stretch>
-                      <a:fillRect/>
-                    </a:stretch>
-                  </pic:blipFill>
-                  <pic:spPr>
-                    <a:xfrm>
-                      <a:off x="0" y="0"/>
-                      <a:ext cx="5274310" cy="1047750"/>
-                    </a:xfrm>
-                    <a:prstGeom prst="rect">
-                      <a:avLst/>
-                    </a:prstGeom>
-                  </pic:spPr>
-                </pic:pic>
-              </a:graphicData>
-            </a:graphic>
-          </wp:inline>
-        </w:drawing>
-      </w:r>
-    </w:p>
+    <w:p/>
     <w:p>
       <w:r>
         <w:drawing>
@@ -104,7 +60,7 @@
                     <pic:cNvPicPr/>
                   </pic:nvPicPr>
                   <pic:blipFill>
-                    <a:blip r:embed="rId8"/>
+                    <a:blip r:embed="rId7"/>
                     <a:stretch>
                       <a:fillRect/>
                     </a:stretch>
@@ -146,7 +102,7 @@
                     <pic:cNvPicPr/>
                   </pic:nvPicPr>
                   <pic:blipFill>
-                    <a:blip r:embed="rId9"/>
+                    <a:blip r:embed="rId8"/>
                     <a:stretch>
                       <a:fillRect/>
                     </a:stretch>
@@ -185,7 +141,7 @@
                     <pic:cNvPicPr/>
                   </pic:nvPicPr>
                   <pic:blipFill>
-                    <a:blip r:embed="rId10"/>
+                    <a:blip r:embed="rId9"/>
                     <a:stretch>
                       <a:fillRect/>
                     </a:stretch>
@@ -206,14 +162,6 @@
         </w:drawing>
       </w:r>
     </w:p>
-    <w:p>
-      <w:r>
-        <w:rPr>
-          <w:rFonts w:hint="eastAsia"/>
-        </w:rPr>
-        <w:t>答疑：很不稳定老是断，有时候会莫名其妙连不上</w:t>
-      </w:r>
-    </w:p>
     <w:p/>
     <w:p>
       <w:pPr>
@@ -222,13 +170,41 @@
         </w:rPr>
       </w:pPr>
       <w:r>
-        <w:t>M</w:t>
-      </w:r>
-      <w:r>
-        <w:rPr>
-          <w:rFonts w:hint="eastAsia"/>
-        </w:rPr>
-        <w:t>aster经常连不上，颜色突然变了（不知道是不是设置出问题的表现）</w:t>
+        <w:drawing>
+          <wp:inline distT="0" distB="0" distL="0" distR="0" wp14:anchorId="7B83F4D8" wp14:editId="77506D9D">
+            <wp:extent cx="5274310" cy="2837815"/>
+            <wp:effectExtent l="0" t="0" r="2540" b="635"/>
+            <wp:docPr id="7" name="图片 7"/>
+            <wp:cNvGraphicFramePr>
+              <a:graphicFrameLocks xmlns:a="http://schemas.openxmlformats.org/drawingml/2006/main" noChangeAspect="1"/>
+            </wp:cNvGraphicFramePr>
+            <a:graphic xmlns:a="http://schemas.openxmlformats.org/drawingml/2006/main">
+              <a:graphicData uri="http://schemas.openxmlformats.org/drawingml/2006/picture">
+                <pic:pic xmlns:pic="http://schemas.openxmlformats.org/drawingml/2006/picture">
+                  <pic:nvPicPr>
+                    <pic:cNvPr id="1" name=""/>
+                    <pic:cNvPicPr/>
+                  </pic:nvPicPr>
+                  <pic:blipFill>
+                    <a:blip r:embed="rId10"/>
+                    <a:stretch>
+                      <a:fillRect/>
+                    </a:stretch>
+                  </pic:blipFill>
+                  <pic:spPr>
+                    <a:xfrm>
+                      <a:off x="0" y="0"/>
+                      <a:ext cx="5274310" cy="2837815"/>
+                    </a:xfrm>
+                    <a:prstGeom prst="rect">
+                      <a:avLst/>
+                    </a:prstGeom>
+                  </pic:spPr>
+                </pic:pic>
+              </a:graphicData>
+            </a:graphic>
+          </wp:inline>
+        </w:drawing>
       </w:r>
     </w:p>
     <w:sectPr>

</xml_diff>